<commit_message>
add worst case comments
</commit_message>
<xml_diff>
--- a/AnswerSheet2.docx
+++ b/AnswerSheet2.docx
@@ -7,6 +7,7 @@
         <w:spacing w:after="0" w:line="240" w:lineRule="auto"/>
         <w:rPr>
           <w:rFonts w:ascii="Times New Roman" w:hAnsi="Times New Roman" w:cs="Times New Roman"/>
+          <w:i/>
           <w:sz w:val="24"/>
           <w:szCs w:val="24"/>
         </w:rPr>
@@ -18,26 +19,6 @@
           <w:szCs w:val="24"/>
         </w:rPr>
         <w:t>Average Case Analysis</w:t>
-      </w:r>
-    </w:p>
-    <w:p>
-      <w:pPr>
-        <w:spacing w:after="0" w:line="240" w:lineRule="auto"/>
-        <w:rPr>
-          <w:rFonts w:ascii="Times New Roman" w:hAnsi="Times New Roman" w:cs="Times New Roman"/>
-          <w:i/>
-          <w:sz w:val="24"/>
-          <w:szCs w:val="24"/>
-        </w:rPr>
-      </w:pPr>
-      <w:r>
-        <w:rPr>
-          <w:rFonts w:ascii="Times New Roman" w:hAnsi="Times New Roman" w:cs="Times New Roman"/>
-          <w:i/>
-          <w:sz w:val="24"/>
-          <w:szCs w:val="24"/>
-        </w:rPr>
-        <w:t>(Fill in the table cells with execution times)</w:t>
       </w:r>
     </w:p>
     <w:p>
@@ -1873,23 +1854,7 @@
           <w:sz w:val="24"/>
           <w:szCs w:val="24"/>
         </w:rPr>
-        <w:t xml:space="preserve">We can analyze this table in the sense of </w:t>
-      </w:r>
-      <w:r>
-        <w:rPr>
-          <w:rFonts w:ascii="Times New Roman" w:hAnsi="Times New Roman" w:cs="Times New Roman"/>
-          <w:sz w:val="24"/>
-          <w:szCs w:val="24"/>
-        </w:rPr>
-        <w:t>behaviors of all four versions</w:t>
-      </w:r>
-      <w:r>
-        <w:rPr>
-          <w:rFonts w:ascii="Times New Roman" w:hAnsi="Times New Roman" w:cs="Times New Roman"/>
-          <w:sz w:val="24"/>
-          <w:szCs w:val="24"/>
-        </w:rPr>
-        <w:t>.</w:t>
+        <w:t>We can analyze this table in the sense of behaviors of all four versions.</w:t>
       </w:r>
     </w:p>
     <w:p>
@@ -2133,43 +2098,7 @@
           <w:sz w:val="24"/>
           <w:szCs w:val="24"/>
         </w:rPr>
-        <w:t xml:space="preserve">temporary array and do a simple bubble sort for choosing median element of this array. While creating this temporary array, we do a </w:t>
-      </w:r>
-      <w:proofErr w:type="spellStart"/>
-      <w:r>
-        <w:rPr>
-          <w:rFonts w:ascii="Times New Roman" w:hAnsi="Times New Roman" w:cs="Times New Roman"/>
-          <w:sz w:val="24"/>
-          <w:szCs w:val="24"/>
-        </w:rPr>
-        <w:t>deepcopy</w:t>
-      </w:r>
-      <w:proofErr w:type="spellEnd"/>
-      <w:r>
-        <w:rPr>
-          <w:rFonts w:ascii="Times New Roman" w:hAnsi="Times New Roman" w:cs="Times New Roman"/>
-          <w:sz w:val="24"/>
-          <w:szCs w:val="24"/>
-        </w:rPr>
-        <w:t xml:space="preserve"> operation to make sure that bubble sorting will not affect our main array. Because of the fact that both bubble sort and </w:t>
-      </w:r>
-      <w:proofErr w:type="spellStart"/>
-      <w:r>
-        <w:rPr>
-          <w:rFonts w:ascii="Times New Roman" w:hAnsi="Times New Roman" w:cs="Times New Roman"/>
-          <w:sz w:val="24"/>
-          <w:szCs w:val="24"/>
-        </w:rPr>
-        <w:t>deepcopy</w:t>
-      </w:r>
-      <w:proofErr w:type="spellEnd"/>
-      <w:r>
-        <w:rPr>
-          <w:rFonts w:ascii="Times New Roman" w:hAnsi="Times New Roman" w:cs="Times New Roman"/>
-          <w:sz w:val="24"/>
-          <w:szCs w:val="24"/>
-        </w:rPr>
-        <w:t xml:space="preserve"> operations are very costly operations, we would expect that version four’s running time </w:t>
+        <w:t xml:space="preserve">temporary array and do a simple bubble sort for choosing median element of this array. While creating this temporary array, we do a deepcopy operation to make sure that bubble sorting will not affect our main array. Because of the fact that both bubble sort and deepcopy operations are very costly operations, we would expect that version four’s running time </w:t>
       </w:r>
       <w:proofErr w:type="gramStart"/>
       <w:r>
@@ -2221,23 +2150,7 @@
           <w:sz w:val="24"/>
           <w:szCs w:val="24"/>
         </w:rPr>
-        <w:t xml:space="preserve">We can analyze this table in the sense of </w:t>
-      </w:r>
-      <w:r>
-        <w:rPr>
-          <w:rFonts w:ascii="Times New Roman" w:hAnsi="Times New Roman" w:cs="Times New Roman"/>
-          <w:sz w:val="24"/>
-          <w:szCs w:val="24"/>
-        </w:rPr>
-        <w:t>types of inputs</w:t>
-      </w:r>
-      <w:r>
-        <w:rPr>
-          <w:rFonts w:ascii="Times New Roman" w:hAnsi="Times New Roman" w:cs="Times New Roman"/>
-          <w:sz w:val="24"/>
-          <w:szCs w:val="24"/>
-        </w:rPr>
-        <w:t>.</w:t>
+        <w:t>We can analyze this table in the sense of types of inputs.</w:t>
       </w:r>
     </w:p>
     <w:p>
@@ -2423,25 +2336,7 @@
           <w:sz w:val="24"/>
           <w:szCs w:val="24"/>
         </w:rPr>
-        <w:t xml:space="preserve">, the probability of having repetitions is very </w:t>
-      </w:r>
-      <w:proofErr w:type="spellStart"/>
-      <w:r>
-        <w:rPr>
-          <w:rFonts w:ascii="Times New Roman" w:hAnsi="Times New Roman" w:cs="Times New Roman"/>
-          <w:sz w:val="24"/>
-          <w:szCs w:val="24"/>
-        </w:rPr>
-        <w:t>very</w:t>
-      </w:r>
-      <w:proofErr w:type="spellEnd"/>
-      <w:r>
-        <w:rPr>
-          <w:rFonts w:ascii="Times New Roman" w:hAnsi="Times New Roman" w:cs="Times New Roman"/>
-          <w:sz w:val="24"/>
-          <w:szCs w:val="24"/>
-        </w:rPr>
-        <w:t xml:space="preserve"> low, so we can assume that this array</w:t>
+        <w:t>, the probability of having repetitions is very very low, so we can assume that this array</w:t>
       </w:r>
       <w:r>
         <w:rPr>
@@ -2648,6 +2543,7 @@
         <w:spacing w:after="0" w:line="240" w:lineRule="auto"/>
         <w:rPr>
           <w:rFonts w:ascii="Times New Roman" w:hAnsi="Times New Roman" w:cs="Times New Roman"/>
+          <w:i/>
           <w:sz w:val="24"/>
           <w:szCs w:val="24"/>
         </w:rPr>
@@ -2659,26 +2555,6 @@
           <w:szCs w:val="24"/>
         </w:rPr>
         <w:t>Worst Case Analysis</w:t>
-      </w:r>
-    </w:p>
-    <w:p>
-      <w:pPr>
-        <w:spacing w:after="0" w:line="240" w:lineRule="auto"/>
-        <w:rPr>
-          <w:rFonts w:ascii="Times New Roman" w:hAnsi="Times New Roman" w:cs="Times New Roman"/>
-          <w:i/>
-          <w:sz w:val="24"/>
-          <w:szCs w:val="24"/>
-        </w:rPr>
-      </w:pPr>
-      <w:r>
-        <w:rPr>
-          <w:rFonts w:ascii="Times New Roman" w:hAnsi="Times New Roman" w:cs="Times New Roman"/>
-          <w:i/>
-          <w:sz w:val="24"/>
-          <w:szCs w:val="24"/>
-        </w:rPr>
-        <w:t>(Fill in the table cells with execution times)</w:t>
       </w:r>
     </w:p>
     <w:p>
@@ -4407,69 +4283,35 @@
           <w:sz w:val="24"/>
           <w:szCs w:val="24"/>
         </w:rPr>
-        <w:t>Comments:</w:t>
+        <w:t>Comments: One can analyze this table for different aspects as follows:</w:t>
       </w:r>
     </w:p>
     <w:p>
       <w:pPr>
+        <w:pStyle w:val="ListParagraph"/>
+        <w:numPr>
+          <w:ilvl w:val="0"/>
+          <w:numId w:val="2"/>
+        </w:numPr>
         <w:spacing w:after="0" w:line="240" w:lineRule="auto"/>
         <w:rPr>
           <w:rFonts w:ascii="Times New Roman" w:hAnsi="Times New Roman" w:cs="Times New Roman"/>
-          <w:i/>
-          <w:sz w:val="24"/>
-          <w:szCs w:val="24"/>
-        </w:rPr>
-      </w:pPr>
-      <w:r>
-        <w:rPr>
-          <w:rFonts w:ascii="Times New Roman" w:hAnsi="Times New Roman" w:cs="Times New Roman"/>
-          <w:i/>
-          <w:sz w:val="24"/>
-          <w:szCs w:val="24"/>
-        </w:rPr>
-        <w:t xml:space="preserve">(Write your </w:t>
-      </w:r>
-      <w:r>
-        <w:rPr>
-          <w:rFonts w:ascii="Times New Roman" w:hAnsi="Times New Roman" w:cs="Times New Roman"/>
-          <w:i/>
-          <w:sz w:val="24"/>
-          <w:szCs w:val="24"/>
-        </w:rPr>
-        <w:t xml:space="preserve">detailed </w:t>
-      </w:r>
-      <w:r>
-        <w:rPr>
-          <w:rFonts w:ascii="Times New Roman" w:hAnsi="Times New Roman" w:cs="Times New Roman"/>
-          <w:i/>
-          <w:sz w:val="24"/>
-          <w:szCs w:val="24"/>
-        </w:rPr>
-        <w:t xml:space="preserve">comments about the </w:t>
-      </w:r>
-      <w:proofErr w:type="gramStart"/>
-      <w:r>
-        <w:rPr>
-          <w:rFonts w:ascii="Times New Roman" w:hAnsi="Times New Roman" w:cs="Times New Roman"/>
-          <w:i/>
-          <w:sz w:val="24"/>
-          <w:szCs w:val="24"/>
-        </w:rPr>
-        <w:t>worst case</w:t>
-      </w:r>
-      <w:proofErr w:type="gramEnd"/>
-      <w:r>
-        <w:rPr>
-          <w:rFonts w:ascii="Times New Roman" w:hAnsi="Times New Roman" w:cs="Times New Roman"/>
-          <w:i/>
-          <w:sz w:val="24"/>
-          <w:szCs w:val="24"/>
-        </w:rPr>
-        <w:t xml:space="preserve"> running times)</w:t>
+          <w:sz w:val="24"/>
+          <w:szCs w:val="24"/>
+        </w:rPr>
+      </w:pPr>
+      <w:r>
+        <w:rPr>
+          <w:rFonts w:ascii="Times New Roman" w:hAnsi="Times New Roman" w:cs="Times New Roman"/>
+          <w:sz w:val="24"/>
+          <w:szCs w:val="24"/>
+        </w:rPr>
+        <w:t>We can analyze this table in the sense of size of inputs.</w:t>
       </w:r>
     </w:p>
     <w:p>
       <w:pPr>
+        <w:pStyle w:val="ListParagraph"/>
         <w:spacing w:after="0" w:line="240" w:lineRule="auto"/>
         <w:rPr>
           <w:rFonts w:ascii="Times New Roman" w:hAnsi="Times New Roman" w:cs="Times New Roman"/>
@@ -4477,9 +4319,18 @@
           <w:szCs w:val="24"/>
         </w:rPr>
       </w:pPr>
+      <w:r>
+        <w:rPr>
+          <w:rFonts w:ascii="Times New Roman" w:hAnsi="Times New Roman" w:cs="Times New Roman"/>
+          <w:sz w:val="24"/>
+          <w:szCs w:val="24"/>
+        </w:rPr>
+        <w:t>For all versions, execution time increases for all input types as the size increases. This is obvious because all parts of our quick sort algorithms depend on the size of the input.</w:t>
+      </w:r>
     </w:p>
     <w:p>
       <w:pPr>
+        <w:pStyle w:val="ListParagraph"/>
         <w:spacing w:after="0" w:line="240" w:lineRule="auto"/>
         <w:rPr>
           <w:rFonts w:ascii="Times New Roman" w:hAnsi="Times New Roman" w:cs="Times New Roman"/>
@@ -4487,6 +4338,219 @@
           <w:szCs w:val="24"/>
         </w:rPr>
       </w:pPr>
+    </w:p>
+    <w:p>
+      <w:pPr>
+        <w:pStyle w:val="ListParagraph"/>
+        <w:numPr>
+          <w:ilvl w:val="0"/>
+          <w:numId w:val="2"/>
+        </w:numPr>
+        <w:spacing w:after="0" w:line="240" w:lineRule="auto"/>
+        <w:rPr>
+          <w:rFonts w:ascii="Times New Roman" w:hAnsi="Times New Roman" w:cs="Times New Roman"/>
+          <w:sz w:val="24"/>
+          <w:szCs w:val="24"/>
+        </w:rPr>
+      </w:pPr>
+      <w:r>
+        <w:rPr>
+          <w:rFonts w:ascii="Times New Roman" w:hAnsi="Times New Roman" w:cs="Times New Roman"/>
+          <w:sz w:val="24"/>
+          <w:szCs w:val="24"/>
+        </w:rPr>
+        <w:t>We can analyze this table in the sense of behaviors of all four versions.</w:t>
+      </w:r>
+    </w:p>
+    <w:p>
+      <w:pPr>
+        <w:pStyle w:val="ListParagraph"/>
+        <w:spacing w:after="0" w:line="240" w:lineRule="auto"/>
+        <w:rPr>
+          <w:rFonts w:ascii="Times New Roman" w:hAnsi="Times New Roman" w:cs="Times New Roman"/>
+          <w:sz w:val="24"/>
+          <w:szCs w:val="24"/>
+        </w:rPr>
+      </w:pPr>
+      <w:r>
+        <w:rPr>
+          <w:rFonts w:ascii="Times New Roman" w:hAnsi="Times New Roman" w:cs="Times New Roman"/>
+          <w:sz w:val="24"/>
+          <w:szCs w:val="24"/>
+        </w:rPr>
+        <w:t xml:space="preserve">Even though we analyze average case behaviors in this table, probabilistic algorithms are </w:t>
+      </w:r>
+      <w:proofErr w:type="gramStart"/>
+      <w:r>
+        <w:rPr>
+          <w:rFonts w:ascii="Times New Roman" w:hAnsi="Times New Roman" w:cs="Times New Roman"/>
+          <w:sz w:val="24"/>
+          <w:szCs w:val="24"/>
+        </w:rPr>
+        <w:t>actually used</w:t>
+      </w:r>
+      <w:proofErr w:type="gramEnd"/>
+      <w:r>
+        <w:rPr>
+          <w:rFonts w:ascii="Times New Roman" w:hAnsi="Times New Roman" w:cs="Times New Roman"/>
+          <w:sz w:val="24"/>
+          <w:szCs w:val="24"/>
+        </w:rPr>
+        <w:t xml:space="preserve"> for making worst case behaviors better. Therefore, we would expect that their execution times will be </w:t>
+      </w:r>
+      <w:r>
+        <w:rPr>
+          <w:rFonts w:ascii="Times New Roman" w:hAnsi="Times New Roman" w:cs="Times New Roman"/>
+          <w:sz w:val="24"/>
+          <w:szCs w:val="24"/>
+        </w:rPr>
+        <w:t>lower</w:t>
+      </w:r>
+      <w:r>
+        <w:rPr>
+          <w:rFonts w:ascii="Times New Roman" w:hAnsi="Times New Roman" w:cs="Times New Roman"/>
+          <w:sz w:val="24"/>
+          <w:szCs w:val="24"/>
+        </w:rPr>
+        <w:t xml:space="preserve"> than deterministic algorithms in analyzing </w:t>
+      </w:r>
+      <w:r>
+        <w:rPr>
+          <w:rFonts w:ascii="Times New Roman" w:hAnsi="Times New Roman" w:cs="Times New Roman"/>
+          <w:sz w:val="24"/>
+          <w:szCs w:val="24"/>
+        </w:rPr>
+        <w:t>worst</w:t>
+      </w:r>
+      <w:r>
+        <w:rPr>
+          <w:rFonts w:ascii="Times New Roman" w:hAnsi="Times New Roman" w:cs="Times New Roman"/>
+          <w:sz w:val="24"/>
+          <w:szCs w:val="24"/>
+        </w:rPr>
+        <w:t xml:space="preserve"> case behaviors.</w:t>
+      </w:r>
+    </w:p>
+    <w:p>
+      <w:pPr>
+        <w:pStyle w:val="ListParagraph"/>
+        <w:spacing w:after="0" w:line="240" w:lineRule="auto"/>
+        <w:rPr>
+          <w:rFonts w:ascii="Times New Roman" w:hAnsi="Times New Roman" w:cs="Times New Roman"/>
+          <w:sz w:val="24"/>
+          <w:szCs w:val="24"/>
+        </w:rPr>
+      </w:pPr>
+      <w:proofErr w:type="gramStart"/>
+      <w:r>
+        <w:rPr>
+          <w:rFonts w:ascii="Times New Roman" w:hAnsi="Times New Roman" w:cs="Times New Roman"/>
+          <w:sz w:val="24"/>
+          <w:szCs w:val="24"/>
+        </w:rPr>
+        <w:lastRenderedPageBreak/>
+        <w:t>Version</w:t>
+      </w:r>
+      <w:proofErr w:type="gramEnd"/>
+      <w:r>
+        <w:rPr>
+          <w:rFonts w:ascii="Times New Roman" w:hAnsi="Times New Roman" w:cs="Times New Roman"/>
+          <w:sz w:val="24"/>
+          <w:szCs w:val="24"/>
+        </w:rPr>
+        <w:t xml:space="preserve"> two and three are probabilistic algorithms and their way of working is very similar. Version three permutes the array and chooses the first element as pivot. On the other hand, version two picks pivot in the random index of that array. The main difference is that permuting operation has more running time than the randomly choosing operation. However, we can do permuting operation just once while we can choose a random element as pivot in every recursive </w:t>
+      </w:r>
+      <w:proofErr w:type="gramStart"/>
+      <w:r>
+        <w:rPr>
+          <w:rFonts w:ascii="Times New Roman" w:hAnsi="Times New Roman" w:cs="Times New Roman"/>
+          <w:sz w:val="24"/>
+          <w:szCs w:val="24"/>
+        </w:rPr>
+        <w:t>call in</w:t>
+      </w:r>
+      <w:proofErr w:type="gramEnd"/>
+      <w:r>
+        <w:rPr>
+          <w:rFonts w:ascii="Times New Roman" w:hAnsi="Times New Roman" w:cs="Times New Roman"/>
+          <w:sz w:val="24"/>
+          <w:szCs w:val="24"/>
+        </w:rPr>
+        <w:t xml:space="preserve"> version two. As a result, even though we found that their running time is very similar as expected, version two takes relatively longer than version three.</w:t>
+      </w:r>
+    </w:p>
+    <w:p>
+      <w:pPr>
+        <w:pStyle w:val="ListParagraph"/>
+        <w:spacing w:after="0" w:line="240" w:lineRule="auto"/>
+        <w:rPr>
+          <w:rFonts w:ascii="Times New Roman" w:hAnsi="Times New Roman" w:cs="Times New Roman"/>
+          <w:sz w:val="24"/>
+          <w:szCs w:val="24"/>
+        </w:rPr>
+      </w:pPr>
+      <w:r>
+        <w:rPr>
+          <w:rFonts w:ascii="Times New Roman" w:hAnsi="Times New Roman" w:cs="Times New Roman"/>
+          <w:sz w:val="24"/>
+          <w:szCs w:val="24"/>
+        </w:rPr>
+        <w:t xml:space="preserve">Deterministic algorithms </w:t>
+      </w:r>
+      <w:proofErr w:type="gramStart"/>
+      <w:r>
+        <w:rPr>
+          <w:rFonts w:ascii="Times New Roman" w:hAnsi="Times New Roman" w:cs="Times New Roman"/>
+          <w:sz w:val="24"/>
+          <w:szCs w:val="24"/>
+        </w:rPr>
+        <w:t>has</w:t>
+      </w:r>
+      <w:proofErr w:type="gramEnd"/>
+      <w:r>
+        <w:rPr>
+          <w:rFonts w:ascii="Times New Roman" w:hAnsi="Times New Roman" w:cs="Times New Roman"/>
+          <w:sz w:val="24"/>
+          <w:szCs w:val="24"/>
+        </w:rPr>
+        <w:t xml:space="preserve"> more execution time than probabilistic algorithms. Because probabilistic algorithms are designed to decrease gap between average and worst execution times. </w:t>
+      </w:r>
+      <w:r>
+        <w:rPr>
+          <w:rFonts w:ascii="Times New Roman" w:hAnsi="Times New Roman" w:cs="Times New Roman"/>
+          <w:sz w:val="24"/>
+          <w:szCs w:val="24"/>
+        </w:rPr>
+        <w:t>The worst version of average case is version four. The main reason is choosing the pivot as median of three. While choosing pivot in version four, we create a temporary array and do a simple bubble sort for choosing median element of this array. While creating this temporary array, we do a deepcopy operation to make sure that bubble sorting will not affect our main array. Because of the fact that both bubble sort and deepcopy operations are very costly operations, we would expect that version four’s running time behavior  will be worse.</w:t>
+      </w:r>
+    </w:p>
+    <w:p>
+      <w:pPr>
+        <w:spacing w:after="0" w:line="240" w:lineRule="auto"/>
+        <w:rPr>
+          <w:rFonts w:ascii="Times New Roman" w:hAnsi="Times New Roman" w:cs="Times New Roman"/>
+          <w:sz w:val="24"/>
+          <w:szCs w:val="24"/>
+        </w:rPr>
+      </w:pPr>
+    </w:p>
+    <w:p>
+      <w:pPr>
+        <w:spacing w:after="0" w:line="240" w:lineRule="auto"/>
+        <w:rPr>
+          <w:rFonts w:ascii="Times New Roman" w:hAnsi="Times New Roman" w:cs="Times New Roman"/>
+          <w:sz w:val="24"/>
+          <w:szCs w:val="24"/>
+        </w:rPr>
+      </w:pPr>
+      <w:r>
+        <w:rPr>
+          <w:rFonts w:ascii="Times New Roman" w:hAnsi="Times New Roman" w:cs="Times New Roman"/>
+          <w:sz w:val="24"/>
+          <w:szCs w:val="24"/>
+        </w:rPr>
+        <w:tab/>
+      </w:r>
     </w:p>
     <w:p>
       <w:pPr>
@@ -4599,8 +4663,100 @@
       </w:pPr>
     </w:lvl>
   </w:abstractNum>
+  <w:abstractNum w:abstractNumId="1" w15:restartNumberingAfterBreak="0">
+    <w:nsid w:val="1BC64478"/>
+    <w:multiLevelType w:val="hybridMultilevel"/>
+    <w:tmpl w:val="F82A16D2"/>
+    <w:lvl w:ilvl="0" w:tplc="FFFFFFFF">
+      <w:start w:val="1"/>
+      <w:numFmt w:val="decimal"/>
+      <w:lvlText w:val="%1-"/>
+      <w:lvlJc w:val="left"/>
+      <w:pPr>
+        <w:ind w:left="720" w:hanging="360"/>
+      </w:pPr>
+      <w:rPr>
+        <w:rFonts w:hint="default"/>
+      </w:rPr>
+    </w:lvl>
+    <w:lvl w:ilvl="1" w:tplc="FFFFFFFF" w:tentative="1">
+      <w:start w:val="1"/>
+      <w:numFmt w:val="lowerLetter"/>
+      <w:lvlText w:val="%2."/>
+      <w:lvlJc w:val="left"/>
+      <w:pPr>
+        <w:ind w:left="1440" w:hanging="360"/>
+      </w:pPr>
+    </w:lvl>
+    <w:lvl w:ilvl="2" w:tplc="FFFFFFFF" w:tentative="1">
+      <w:start w:val="1"/>
+      <w:numFmt w:val="lowerRoman"/>
+      <w:lvlText w:val="%3."/>
+      <w:lvlJc w:val="right"/>
+      <w:pPr>
+        <w:ind w:left="2160" w:hanging="180"/>
+      </w:pPr>
+    </w:lvl>
+    <w:lvl w:ilvl="3" w:tplc="FFFFFFFF" w:tentative="1">
+      <w:start w:val="1"/>
+      <w:numFmt w:val="decimal"/>
+      <w:lvlText w:val="%4."/>
+      <w:lvlJc w:val="left"/>
+      <w:pPr>
+        <w:ind w:left="2880" w:hanging="360"/>
+      </w:pPr>
+    </w:lvl>
+    <w:lvl w:ilvl="4" w:tplc="FFFFFFFF" w:tentative="1">
+      <w:start w:val="1"/>
+      <w:numFmt w:val="lowerLetter"/>
+      <w:lvlText w:val="%5."/>
+      <w:lvlJc w:val="left"/>
+      <w:pPr>
+        <w:ind w:left="3600" w:hanging="360"/>
+      </w:pPr>
+    </w:lvl>
+    <w:lvl w:ilvl="5" w:tplc="FFFFFFFF" w:tentative="1">
+      <w:start w:val="1"/>
+      <w:numFmt w:val="lowerRoman"/>
+      <w:lvlText w:val="%6."/>
+      <w:lvlJc w:val="right"/>
+      <w:pPr>
+        <w:ind w:left="4320" w:hanging="180"/>
+      </w:pPr>
+    </w:lvl>
+    <w:lvl w:ilvl="6" w:tplc="FFFFFFFF" w:tentative="1">
+      <w:start w:val="1"/>
+      <w:numFmt w:val="decimal"/>
+      <w:lvlText w:val="%7."/>
+      <w:lvlJc w:val="left"/>
+      <w:pPr>
+        <w:ind w:left="5040" w:hanging="360"/>
+      </w:pPr>
+    </w:lvl>
+    <w:lvl w:ilvl="7" w:tplc="FFFFFFFF" w:tentative="1">
+      <w:start w:val="1"/>
+      <w:numFmt w:val="lowerLetter"/>
+      <w:lvlText w:val="%8."/>
+      <w:lvlJc w:val="left"/>
+      <w:pPr>
+        <w:ind w:left="5760" w:hanging="360"/>
+      </w:pPr>
+    </w:lvl>
+    <w:lvl w:ilvl="8" w:tplc="FFFFFFFF" w:tentative="1">
+      <w:start w:val="1"/>
+      <w:numFmt w:val="lowerRoman"/>
+      <w:lvlText w:val="%9."/>
+      <w:lvlJc w:val="right"/>
+      <w:pPr>
+        <w:ind w:left="6480" w:hanging="180"/>
+      </w:pPr>
+    </w:lvl>
+  </w:abstractNum>
   <w:num w:numId="1" w16cid:durableId="832373211">
     <w:abstractNumId w:val="0"/>
+  </w:num>
+  <w:num w:numId="2" w16cid:durableId="1963221270">
+    <w:abstractNumId w:val="1"/>
   </w:num>
 </w:numbering>
 </file>
@@ -4728,6 +4884,7 @@
     <w:lsdException w:name="HTML Sample" w:semiHidden="1" w:unhideWhenUsed="1"/>
     <w:lsdException w:name="HTML Typewriter" w:semiHidden="1" w:unhideWhenUsed="1"/>
     <w:lsdException w:name="HTML Variable" w:semiHidden="1" w:unhideWhenUsed="1"/>
+    <w:lsdException w:name="Normal Table" w:semiHidden="1" w:unhideWhenUsed="1"/>
     <w:lsdException w:name="annotation subject" w:semiHidden="1" w:unhideWhenUsed="1"/>
     <w:lsdException w:name="No List" w:semiHidden="1" w:unhideWhenUsed="1"/>
     <w:lsdException w:name="Outline List 1" w:semiHidden="1" w:unhideWhenUsed="1"/>
@@ -4770,8 +4927,11 @@
     <w:lsdException w:name="Table Contemporary" w:semiHidden="1" w:unhideWhenUsed="1"/>
     <w:lsdException w:name="Table Elegant" w:semiHidden="1" w:unhideWhenUsed="1"/>
     <w:lsdException w:name="Table Professional" w:semiHidden="1" w:unhideWhenUsed="1"/>
+    <w:lsdException w:name="Table Subtle 1" w:semiHidden="1" w:unhideWhenUsed="1"/>
     <w:lsdException w:name="Table Subtle 2" w:semiHidden="1" w:unhideWhenUsed="1"/>
     <w:lsdException w:name="Table Web 1" w:semiHidden="1" w:unhideWhenUsed="1"/>
+    <w:lsdException w:name="Table Web 2" w:semiHidden="1" w:unhideWhenUsed="1"/>
+    <w:lsdException w:name="Table Web 3" w:semiHidden="1" w:unhideWhenUsed="1"/>
     <w:lsdException w:name="Balloon Text" w:semiHidden="1" w:unhideWhenUsed="1"/>
     <w:lsdException w:name="Table Grid" w:uiPriority="39"/>
     <w:lsdException w:name="Table Theme" w:semiHidden="1" w:unhideWhenUsed="1"/>
@@ -4999,6 +5159,7 @@
   <w:style w:type="paragraph" w:default="1" w:styleId="Normal">
     <w:name w:val="Normal"/>
     <w:qFormat/>
+    <w:rsid w:val="003C08AB"/>
   </w:style>
   <w:style w:type="character" w:default="1" w:styleId="DefaultParagraphFont">
     <w:name w:val="Default Paragraph Font"/>
@@ -5319,4 +5480,16 @@
     </a:ext>
   </a:extLst>
 </a:theme>
+</file>
+
+<file path=customXml/item1.xml><?xml version="1.0" encoding="utf-8"?>
+<b:Sources xmlns:b="http://schemas.openxmlformats.org/officeDocument/2006/bibliography" xmlns="http://schemas.openxmlformats.org/officeDocument/2006/bibliography" SelectedStyle="\APASixthEditionOfficeOnline.xsl" StyleName="APA" Version="6"/>
+</file>
+
+<file path=customXml/itemProps1.xml><?xml version="1.0" encoding="utf-8"?>
+<ds:datastoreItem xmlns:ds="http://schemas.openxmlformats.org/officeDocument/2006/customXml" ds:itemID="{2C336B98-DDA1-4572-9BD2-0EDF0D61A69C}">
+  <ds:schemaRefs>
+    <ds:schemaRef ds:uri="http://schemas.openxmlformats.org/officeDocument/2006/bibliography"/>
+  </ds:schemaRefs>
+</ds:datastoreItem>
 </file>
</xml_diff>